<commit_message>
Added my name in BacardiTowerDocumentation.docx
</commit_message>
<xml_diff>
--- a/BacardiTowerDocumentation.docx
+++ b/BacardiTowerDocumentation.docx
@@ -1,6 +1,6 @@
 
 <file path=word/document.xml><?xml version="1.0" encoding="utf-8"?>
-<w:document xmlns:ve="http://schemas.openxmlformats.org/markup-compatibility/2006" xmlns:o="urn:schemas-microsoft-com:office:office" xmlns:r="http://schemas.openxmlformats.org/officeDocument/2006/relationships" xmlns:m="http://schemas.openxmlformats.org/officeDocument/2006/math" xmlns:v="urn:schemas-microsoft-com:vml" xmlns:wp="http://schemas.openxmlformats.org/drawingml/2006/wordprocessingDrawing" xmlns:w10="urn:schemas-microsoft-com:office:word" xmlns:w="http://schemas.openxmlformats.org/wordprocessingml/2006/main" xmlns:wne="http://schemas.microsoft.com/office/word/2006/wordml">
+<w:document xmlns:wpc="http://schemas.microsoft.com/office/word/2010/wordprocessingCanvas" xmlns:mc="http://schemas.openxmlformats.org/markup-compatibility/2006" xmlns:o="urn:schemas-microsoft-com:office:office" xmlns:r="http://schemas.openxmlformats.org/officeDocument/2006/relationships" xmlns:m="http://schemas.openxmlformats.org/officeDocument/2006/math" xmlns:v="urn:schemas-microsoft-com:vml" xmlns:wp14="http://schemas.microsoft.com/office/word/2010/wordprocessingDrawing" xmlns:wp="http://schemas.openxmlformats.org/drawingml/2006/wordprocessingDrawing" xmlns:w10="urn:schemas-microsoft-com:office:word" xmlns:w="http://schemas.openxmlformats.org/wordprocessingml/2006/main" xmlns:w14="http://schemas.microsoft.com/office/word/2010/wordml" xmlns:wpg="http://schemas.microsoft.com/office/word/2010/wordprocessingGroup" xmlns:wpi="http://schemas.microsoft.com/office/word/2010/wordprocessingInk" xmlns:wne="http://schemas.microsoft.com/office/word/2006/wordml" xmlns:wps="http://schemas.microsoft.com/office/word/2010/wordprocessingShape" mc:Ignorable="w14 wp14">
   <w:body>
     <w:p>
       <w:pPr>
@@ -86,7 +86,7 @@
       <w:tblPr>
         <w:tblStyle w:val="GridTableLight"/>
         <w:tblW w:w="9209" w:type="dxa"/>
-        <w:tblLook w:val="04A0"/>
+        <w:tblLook w:val="04A0" w:firstRow="1" w:lastRow="0" w:firstColumn="1" w:lastColumn="0" w:noHBand="0" w:noVBand="1"/>
       </w:tblPr>
       <w:tblGrid>
         <w:gridCol w:w="2547"/>
@@ -139,13 +139,12 @@
           <w:p>
             <w:pPr>
               <w:pStyle w:val="Heading1"/>
+              <w:outlineLvl w:val="0"/>
               <w:rPr>
                 <w:sz w:val="24"/>
                 <w:szCs w:val="24"/>
               </w:rPr>
             </w:pPr>
-            <w:proofErr w:type="spellStart"/>
-            <w:proofErr w:type="gramStart"/>
             <w:r>
               <w:rPr>
                 <w:sz w:val="24"/>
@@ -154,32 +153,14 @@
               </w:rPr>
               <w:t>chezza</w:t>
             </w:r>
-            <w:proofErr w:type="spellEnd"/>
-            <w:proofErr w:type="gramEnd"/>
           </w:p>
           <w:p>
-            <w:proofErr w:type="spellStart"/>
             <w:r>
               <w:rPr>
                 <w:lang w:val="en-US"/>
               </w:rPr>
-              <w:t>Михаела</w:t>
+              <w:t>Михаела Иванова</w:t>
             </w:r>
-            <w:proofErr w:type="spellEnd"/>
-            <w:r>
-              <w:rPr>
-                <w:lang w:val="en-US"/>
-              </w:rPr>
-              <w:t xml:space="preserve"> </w:t>
-            </w:r>
-            <w:proofErr w:type="spellStart"/>
-            <w:r>
-              <w:rPr>
-                <w:lang w:val="en-US"/>
-              </w:rPr>
-              <w:t>Иванова</w:t>
-            </w:r>
-            <w:proofErr w:type="spellEnd"/>
           </w:p>
           <w:p>
             <w:pPr>
@@ -187,28 +168,12 @@
                 <w:lang w:val="en-US"/>
               </w:rPr>
             </w:pPr>
-            <w:proofErr w:type="spellStart"/>
             <w:r>
               <w:rPr>
                 <w:lang w:val="en-US"/>
               </w:rPr>
-              <w:t>Git</w:t>
+              <w:t>Git profile: MihaelaIvanova</w:t>
             </w:r>
-            <w:proofErr w:type="spellEnd"/>
-            <w:r>
-              <w:rPr>
-                <w:lang w:val="en-US"/>
-              </w:rPr>
-              <w:t xml:space="preserve"> profile: </w:t>
-            </w:r>
-            <w:proofErr w:type="spellStart"/>
-            <w:r>
-              <w:rPr>
-                <w:lang w:val="en-US"/>
-              </w:rPr>
-              <w:t>MihaelaIvanova</w:t>
-            </w:r>
-            <w:proofErr w:type="spellEnd"/>
           </w:p>
         </w:tc>
         <w:tc>
@@ -278,8 +243,56 @@
               <w:rPr>
                 <w:sz w:val="24"/>
                 <w:szCs w:val="24"/>
+                <w:lang w:val="en-US"/>
               </w:rPr>
             </w:pPr>
+            <w:r>
+              <w:rPr>
+                <w:sz w:val="24"/>
+                <w:szCs w:val="24"/>
+                <w:lang w:val="en-US"/>
+              </w:rPr>
+              <w:t>Vlad_sp</w:t>
+            </w:r>
+          </w:p>
+          <w:p>
+            <w:r>
+              <w:t>Владимир Сопотлянов</w:t>
+            </w:r>
+          </w:p>
+          <w:p>
+            <w:pPr>
+              <w:rPr>
+                <w:lang w:val="en-US"/>
+              </w:rPr>
+            </w:pPr>
+            <w:r>
+              <w:rPr>
+                <w:lang w:val="en-US"/>
+              </w:rPr>
+              <w:t>Git profile:</w:t>
+            </w:r>
+          </w:p>
+          <w:p>
+            <w:pPr>
+              <w:rPr>
+                <w:lang w:val="en-US"/>
+              </w:rPr>
+            </w:pPr>
+            <w:r>
+              <w:rPr>
+                <w:lang w:val="en-US"/>
+              </w:rPr>
+              <w:t>vl</w:t>
+            </w:r>
+            <w:bookmarkStart w:id="0" w:name="_GoBack"/>
+            <w:bookmarkEnd w:id="0"/>
+            <w:r>
+              <w:rPr>
+                <w:lang w:val="en-US"/>
+              </w:rPr>
+              <w:t>ad-sp</w:t>
+            </w:r>
           </w:p>
         </w:tc>
         <w:tc>
@@ -318,21 +331,12 @@
           <w:lang w:val="en-US"/>
         </w:rPr>
       </w:pPr>
-      <w:proofErr w:type="spellStart"/>
       <w:r>
         <w:rPr>
           <w:b/>
           <w:lang w:val="en-US"/>
         </w:rPr>
-        <w:t>Git</w:t>
-      </w:r>
-      <w:proofErr w:type="spellEnd"/>
-      <w:r>
-        <w:rPr>
-          <w:b/>
-          <w:lang w:val="en-US"/>
-        </w:rPr>
-        <w:t xml:space="preserve"> repository:</w:t>
+        <w:t>Git repository:</w:t>
       </w:r>
     </w:p>
     <w:p>
@@ -381,16 +385,8 @@
         <w:rPr>
           <w:lang w:val="en-US"/>
         </w:rPr>
-        <w:t xml:space="preserve">Bacardi Tower is inspired by the game Icy Tower. We have combined the scenario of the popular game with something much more popular – cocktails with </w:t>
-      </w:r>
-      <w:proofErr w:type="spellStart"/>
-      <w:r>
-        <w:rPr>
-          <w:lang w:val="en-US"/>
-        </w:rPr>
-        <w:t>Bacard</w:t>
-      </w:r>
-      <w:proofErr w:type="spellEnd"/>
+        <w:t>Bacardi Tower is inspired by the game Icy Tower. We have combined the scenario of the popular game with something much more popular – cocktails with Bacard</w:t>
+      </w:r>
       <w:r>
         <w:rPr>
           <w:lang w:val="en-US"/>
@@ -463,41 +459,13 @@
         <w:rPr>
           <w:lang w:val="en-US"/>
         </w:rPr>
-        <w:t xml:space="preserve">The playfield of the game consists </w:t>
-      </w:r>
-      <w:proofErr w:type="gramStart"/>
-      <w:r>
-        <w:rPr>
-          <w:lang w:val="en-US"/>
-        </w:rPr>
-        <w:t xml:space="preserve">of </w:t>
-      </w:r>
-      <w:r>
-        <w:rPr>
-          <w:lang w:val="en-US"/>
-        </w:rPr>
-        <w:t xml:space="preserve"> clouds</w:t>
-      </w:r>
-      <w:proofErr w:type="gramEnd"/>
-      <w:r>
-        <w:rPr>
-          <w:lang w:val="en-US"/>
-        </w:rPr>
-        <w:t xml:space="preserve">.  You have to jump on them in </w:t>
-      </w:r>
-      <w:proofErr w:type="spellStart"/>
-      <w:r>
-        <w:rPr>
-          <w:lang w:val="en-US"/>
-        </w:rPr>
-        <w:t>oreder</w:t>
-      </w:r>
-      <w:proofErr w:type="spellEnd"/>
-      <w:r>
-        <w:rPr>
-          <w:lang w:val="en-US"/>
-        </w:rPr>
-        <w:t xml:space="preserve"> to collect the cocktails. If you fall, the game is over.</w:t>
+        <w:t xml:space="preserve">The playfield of the game consists of </w:t>
+      </w:r>
+      <w:r>
+        <w:rPr>
+          <w:lang w:val="en-US"/>
+        </w:rPr>
+        <w:t xml:space="preserve"> clouds.  You have to jump on them in oreder to collect the cocktails. If you fall, the game is over.</w:t>
       </w:r>
     </w:p>
     <w:p>
@@ -548,6 +516,7 @@
           <w:u w:val="single"/>
           <w:lang w:val="en-US"/>
         </w:rPr>
+        <w:lastRenderedPageBreak/>
         <w:t>The game is organized in folders, as follows:</w:t>
       </w:r>
     </w:p>
@@ -563,7 +532,6 @@
         </w:rPr>
         <w:t xml:space="preserve">- </w:t>
       </w:r>
-      <w:proofErr w:type="gramStart"/>
       <w:r>
         <w:rPr>
           <w:b/>
@@ -571,7 +539,6 @@
         </w:rPr>
         <w:t>assets</w:t>
       </w:r>
-      <w:proofErr w:type="gramEnd"/>
       <w:r>
         <w:rPr>
           <w:b/>
@@ -596,229 +563,133 @@
         <w:rPr>
           <w:lang w:val="en-US"/>
         </w:rPr>
-        <w:lastRenderedPageBreak/>
+        <w:t>- audio - contains audio files</w:t>
+      </w:r>
+    </w:p>
+    <w:p>
+      <w:pPr>
+        <w:rPr>
+          <w:lang w:val="en-US"/>
+        </w:rPr>
+      </w:pPr>
+      <w:r>
+        <w:rPr>
+          <w:lang w:val="en-US"/>
+        </w:rPr>
+        <w:t>- fonts - contains special fonts</w:t>
+      </w:r>
+    </w:p>
+    <w:p>
+      <w:pPr>
+        <w:rPr>
+          <w:lang w:val="en-US"/>
+        </w:rPr>
+      </w:pPr>
+      <w:r>
+        <w:rPr>
+          <w:lang w:val="en-US"/>
+        </w:rPr>
+        <w:t>- images - contains image files</w:t>
+      </w:r>
+    </w:p>
+    <w:p>
+      <w:pPr>
+        <w:rPr>
+          <w:lang w:val="en-US"/>
+        </w:rPr>
+      </w:pPr>
+      <w:r>
+        <w:rPr>
+          <w:lang w:val="en-US"/>
+        </w:rPr>
+        <w:t>- scripts - contains all javascript files</w:t>
+      </w:r>
+    </w:p>
+    <w:p>
+      <w:pPr>
+        <w:rPr>
+          <w:lang w:val="en-US"/>
+        </w:rPr>
+      </w:pPr>
+    </w:p>
+    <w:p>
+      <w:pPr>
+        <w:rPr>
+          <w:u w:val="single"/>
+          <w:lang w:val="en-US"/>
+        </w:rPr>
+      </w:pPr>
+      <w:r>
+        <w:rPr>
+          <w:u w:val="single"/>
+          <w:lang w:val="en-US"/>
+        </w:rPr>
+        <w:t xml:space="preserve">There are </w:t>
+      </w:r>
+      <w:r>
+        <w:rPr>
+          <w:u w:val="single"/>
+          <w:lang w:val="en-US"/>
+        </w:rPr>
+        <w:t>6</w:t>
+      </w:r>
+      <w:r>
+        <w:rPr>
+          <w:u w:val="single"/>
+          <w:lang w:val="en-US"/>
+        </w:rPr>
+        <w:t xml:space="preserve"> </w:t>
+      </w:r>
+      <w:r>
+        <w:rPr>
+          <w:u w:val="single"/>
+          <w:lang w:val="en-US"/>
+        </w:rPr>
+        <w:t xml:space="preserve"> JS files</w:t>
+      </w:r>
+      <w:r>
+        <w:rPr>
+          <w:u w:val="single"/>
+          <w:lang w:val="en-US"/>
+        </w:rPr>
+        <w:t xml:space="preserve"> and a folder Libraries with Phaser &amp; Raphael</w:t>
+      </w:r>
+      <w:r>
+        <w:rPr>
+          <w:u w:val="single"/>
+          <w:lang w:val="en-US"/>
+        </w:rPr>
+        <w:t>:</w:t>
+      </w:r>
+    </w:p>
+    <w:p>
+      <w:pPr>
+        <w:rPr>
+          <w:u w:val="single"/>
+          <w:lang w:val="en-US"/>
+        </w:rPr>
+      </w:pPr>
+      <w:r>
+        <w:rPr>
+          <w:u w:val="single"/>
+          <w:lang w:val="en-US"/>
+        </w:rPr>
+        <w:t>USE Canvas &amp; SVG</w:t>
+      </w:r>
+    </w:p>
+    <w:p>
+      <w:pPr>
+        <w:rPr>
+          <w:lang w:val="en-US"/>
+        </w:rPr>
+      </w:pPr>
+      <w:r>
+        <w:rPr>
+          <w:lang w:val="en-US"/>
+        </w:rPr>
         <w:t xml:space="preserve">- </w:t>
       </w:r>
-      <w:proofErr w:type="gramStart"/>
-      <w:r>
-        <w:rPr>
-          <w:lang w:val="en-US"/>
-        </w:rPr>
-        <w:t>audio</w:t>
-      </w:r>
-      <w:proofErr w:type="gramEnd"/>
-      <w:r>
-        <w:rPr>
-          <w:lang w:val="en-US"/>
-        </w:rPr>
-        <w:t xml:space="preserve"> - contains audio files</w:t>
-      </w:r>
-    </w:p>
-    <w:p>
-      <w:pPr>
-        <w:rPr>
-          <w:lang w:val="en-US"/>
-        </w:rPr>
-      </w:pPr>
-      <w:r>
-        <w:rPr>
-          <w:lang w:val="en-US"/>
-        </w:rPr>
-        <w:t xml:space="preserve">- </w:t>
-      </w:r>
-      <w:proofErr w:type="gramStart"/>
-      <w:r>
-        <w:rPr>
-          <w:lang w:val="en-US"/>
-        </w:rPr>
-        <w:t>fonts</w:t>
-      </w:r>
-      <w:proofErr w:type="gramEnd"/>
-      <w:r>
-        <w:rPr>
-          <w:lang w:val="en-US"/>
-        </w:rPr>
-        <w:t xml:space="preserve"> - contains special fonts</w:t>
-      </w:r>
-    </w:p>
-    <w:p>
-      <w:pPr>
-        <w:rPr>
-          <w:lang w:val="en-US"/>
-        </w:rPr>
-      </w:pPr>
-      <w:r>
-        <w:rPr>
-          <w:lang w:val="en-US"/>
-        </w:rPr>
-        <w:t xml:space="preserve">- </w:t>
-      </w:r>
-      <w:proofErr w:type="gramStart"/>
-      <w:r>
-        <w:rPr>
-          <w:lang w:val="en-US"/>
-        </w:rPr>
-        <w:t>images</w:t>
-      </w:r>
-      <w:proofErr w:type="gramEnd"/>
-      <w:r>
-        <w:rPr>
-          <w:lang w:val="en-US"/>
-        </w:rPr>
-        <w:t xml:space="preserve"> - contains image files</w:t>
-      </w:r>
-    </w:p>
-    <w:p>
-      <w:pPr>
-        <w:rPr>
-          <w:lang w:val="en-US"/>
-        </w:rPr>
-      </w:pPr>
-      <w:r>
-        <w:rPr>
-          <w:lang w:val="en-US"/>
-        </w:rPr>
-        <w:t xml:space="preserve">- </w:t>
-      </w:r>
-      <w:proofErr w:type="gramStart"/>
-      <w:r>
-        <w:rPr>
-          <w:lang w:val="en-US"/>
-        </w:rPr>
-        <w:t>scripts</w:t>
-      </w:r>
-      <w:proofErr w:type="gramEnd"/>
-      <w:r>
-        <w:rPr>
-          <w:lang w:val="en-US"/>
-        </w:rPr>
-        <w:t xml:space="preserve"> - contains all </w:t>
-      </w:r>
-      <w:proofErr w:type="spellStart"/>
-      <w:r>
-        <w:rPr>
-          <w:lang w:val="en-US"/>
-        </w:rPr>
-        <w:t>javascript</w:t>
-      </w:r>
-      <w:proofErr w:type="spellEnd"/>
-      <w:r>
-        <w:rPr>
-          <w:lang w:val="en-US"/>
-        </w:rPr>
-        <w:t xml:space="preserve"> files</w:t>
-      </w:r>
-    </w:p>
-    <w:p>
-      <w:pPr>
-        <w:rPr>
-          <w:lang w:val="en-US"/>
-        </w:rPr>
-      </w:pPr>
-    </w:p>
-    <w:p>
-      <w:pPr>
-        <w:rPr>
-          <w:u w:val="single"/>
-          <w:lang w:val="en-US"/>
-        </w:rPr>
-      </w:pPr>
-      <w:r>
-        <w:rPr>
-          <w:u w:val="single"/>
-          <w:lang w:val="en-US"/>
-        </w:rPr>
-        <w:t xml:space="preserve">There are </w:t>
-      </w:r>
-      <w:proofErr w:type="gramStart"/>
-      <w:r>
-        <w:rPr>
-          <w:u w:val="single"/>
-          <w:lang w:val="en-US"/>
-        </w:rPr>
-        <w:t>6</w:t>
-      </w:r>
-      <w:r>
-        <w:rPr>
-          <w:u w:val="single"/>
-          <w:lang w:val="en-US"/>
-        </w:rPr>
-        <w:t xml:space="preserve"> </w:t>
-      </w:r>
-      <w:r>
-        <w:rPr>
-          <w:u w:val="single"/>
-          <w:lang w:val="en-US"/>
-        </w:rPr>
-        <w:t xml:space="preserve"> JS</w:t>
-      </w:r>
-      <w:proofErr w:type="gramEnd"/>
-      <w:r>
-        <w:rPr>
-          <w:u w:val="single"/>
-          <w:lang w:val="en-US"/>
-        </w:rPr>
-        <w:t xml:space="preserve"> files</w:t>
-      </w:r>
-      <w:r>
-        <w:rPr>
-          <w:u w:val="single"/>
-          <w:lang w:val="en-US"/>
-        </w:rPr>
-        <w:t xml:space="preserve"> and a folder Libraries with </w:t>
-      </w:r>
-      <w:proofErr w:type="spellStart"/>
-      <w:r>
-        <w:rPr>
-          <w:u w:val="single"/>
-          <w:lang w:val="en-US"/>
-        </w:rPr>
-        <w:t>Phaser</w:t>
-      </w:r>
-      <w:proofErr w:type="spellEnd"/>
-      <w:r>
-        <w:rPr>
-          <w:u w:val="single"/>
-          <w:lang w:val="en-US"/>
-        </w:rPr>
-        <w:t xml:space="preserve"> &amp; Raphael</w:t>
-      </w:r>
-      <w:r>
-        <w:rPr>
-          <w:u w:val="single"/>
-          <w:lang w:val="en-US"/>
-        </w:rPr>
-        <w:t>:</w:t>
-      </w:r>
-    </w:p>
-    <w:p>
-      <w:pPr>
-        <w:rPr>
-          <w:u w:val="single"/>
-          <w:lang w:val="en-US"/>
-        </w:rPr>
-      </w:pPr>
-      <w:r>
-        <w:rPr>
-          <w:u w:val="single"/>
-          <w:lang w:val="en-US"/>
-        </w:rPr>
-        <w:t>USE Canvas &amp; SVG</w:t>
-      </w:r>
-    </w:p>
-    <w:p>
-      <w:pPr>
-        <w:rPr>
-          <w:lang w:val="en-US"/>
-        </w:rPr>
-      </w:pPr>
-      <w:r>
-        <w:rPr>
-          <w:lang w:val="en-US"/>
-        </w:rPr>
-        <w:t xml:space="preserve">- </w:t>
-      </w:r>
-      <w:hyperlink r:id="rId5" w:tooltip="game-loader.js" w:history="1">
+      <w:hyperlink r:id="rId6" w:tooltip="game-loader.js" w:history="1">
         <w:r>
           <w:rPr>
             <w:rStyle w:val="Hyperlink"/>
@@ -844,14 +715,7 @@
         <w:rPr>
           <w:lang w:val="en-US"/>
         </w:rPr>
-        <w:t xml:space="preserve">the </w:t>
-      </w:r>
-      <w:proofErr w:type="gramStart"/>
-      <w:r>
-        <w:rPr>
-          <w:lang w:val="en-US"/>
-        </w:rPr>
-        <w:t xml:space="preserve">following </w:t>
+        <w:t xml:space="preserve">the following </w:t>
       </w:r>
       <w:r>
         <w:rPr>
@@ -860,7 +724,6 @@
         </w:rPr>
         <w:t xml:space="preserve"> functions</w:t>
       </w:r>
-      <w:proofErr w:type="gramEnd"/>
       <w:r>
         <w:rPr>
           <w:lang w:val="en-US"/>
@@ -886,21 +749,7 @@
         <w:rPr>
           <w:lang w:val="en-US"/>
         </w:rPr>
-        <w:t xml:space="preserve"> – loading .</w:t>
-      </w:r>
-      <w:proofErr w:type="spellStart"/>
-      <w:r>
-        <w:rPr>
-          <w:lang w:val="en-US"/>
-        </w:rPr>
-        <w:t>js</w:t>
-      </w:r>
-      <w:proofErr w:type="spellEnd"/>
-      <w:r>
-        <w:rPr>
-          <w:lang w:val="en-US"/>
-        </w:rPr>
-        <w:t xml:space="preserve"> files and appends them to index.html, helping function</w:t>
+        <w:t xml:space="preserve"> – loading .js files and appends them to index.html, helping function</w:t>
       </w:r>
     </w:p>
     <w:p>
@@ -963,21 +812,7 @@
         <w:rPr>
           <w:lang w:val="en-US"/>
         </w:rPr>
-        <w:t xml:space="preserve"> – when event is fired the function is fired also, it manipulated the DOM by adding  </w:t>
-      </w:r>
-      <w:proofErr w:type="spellStart"/>
-      <w:r>
-        <w:rPr>
-          <w:lang w:val="en-US"/>
-        </w:rPr>
-        <w:t>js</w:t>
-      </w:r>
-      <w:proofErr w:type="spellEnd"/>
-      <w:r>
-        <w:rPr>
-          <w:lang w:val="en-US"/>
-        </w:rPr>
-        <w:t xml:space="preserve"> files and deleting DOM element</w:t>
+        <w:t xml:space="preserve"> – when event is fired the function is fired also, it manipulated the DOM by adding  js files and deleting DOM element</w:t>
       </w:r>
     </w:p>
     <w:p>
@@ -1007,7 +842,7 @@
         </w:rPr>
         <w:t xml:space="preserve">- </w:t>
       </w:r>
-      <w:hyperlink r:id="rId6" w:tooltip="game.js" w:history="1">
+      <w:hyperlink r:id="rId7" w:tooltip="game.js" w:history="1">
         <w:r>
           <w:rPr>
             <w:rStyle w:val="Hyperlink"/>
@@ -1027,21 +862,7 @@
         <w:rPr>
           <w:lang w:val="en-US"/>
         </w:rPr>
-        <w:t xml:space="preserve"> contains the Game object wrapped in an </w:t>
-      </w:r>
-      <w:proofErr w:type="spellStart"/>
-      <w:r>
-        <w:rPr>
-          <w:lang w:val="en-US"/>
-        </w:rPr>
-        <w:t>iife</w:t>
-      </w:r>
-      <w:proofErr w:type="spellEnd"/>
-      <w:r>
-        <w:rPr>
-          <w:lang w:val="en-US"/>
-        </w:rPr>
-        <w:t>. The Game Objects has methods:</w:t>
+        <w:t xml:space="preserve"> contains the Game object wrapped in an iife. The Game Objects has methods:</w:t>
       </w:r>
     </w:p>
     <w:p>
@@ -1078,19 +899,11 @@
           <w:lang w:val="en-US"/>
         </w:rPr>
       </w:pPr>
-      <w:proofErr w:type="gramStart"/>
-      <w:r>
-        <w:rPr>
-          <w:lang w:val="en-US"/>
-        </w:rPr>
-        <w:t>create  -</w:t>
-      </w:r>
-      <w:proofErr w:type="gramEnd"/>
-      <w:r>
-        <w:rPr>
-          <w:lang w:val="en-US"/>
-        </w:rPr>
-        <w:t xml:space="preserve"> initialize game logic: set physics, platforms, players etc.</w:t>
+      <w:r>
+        <w:rPr>
+          <w:lang w:val="en-US"/>
+        </w:rPr>
+        <w:t>create  - initialize game logic: set physics, platforms, players etc.</w:t>
       </w:r>
     </w:p>
     <w:p>
@@ -1105,33 +918,11 @@
           <w:lang w:val="en-US"/>
         </w:rPr>
       </w:pPr>
-      <w:proofErr w:type="gramStart"/>
-      <w:r>
-        <w:rPr>
-          <w:lang w:val="en-US"/>
-        </w:rPr>
-        <w:t>update</w:t>
-      </w:r>
-      <w:proofErr w:type="gramEnd"/>
-      <w:r>
-        <w:rPr>
-          <w:lang w:val="en-US"/>
-        </w:rPr>
-        <w:t xml:space="preserve"> – </w:t>
-      </w:r>
-      <w:proofErr w:type="spellStart"/>
-      <w:r>
-        <w:rPr>
-          <w:lang w:val="en-US"/>
-        </w:rPr>
-        <w:t>hangling</w:t>
-      </w:r>
-      <w:proofErr w:type="spellEnd"/>
-      <w:r>
-        <w:rPr>
-          <w:lang w:val="en-US"/>
-        </w:rPr>
-        <w:t xml:space="preserve"> events such as pressing buttons etc. and update position, score, sprites etc.</w:t>
+      <w:r>
+        <w:rPr>
+          <w:lang w:val="en-US"/>
+        </w:rPr>
+        <w:t>update – hangling events such as pressing buttons etc. and update position, score, sprites etc.</w:t>
       </w:r>
     </w:p>
     <w:p>
@@ -1170,7 +961,7 @@
         </w:rPr>
         <w:t xml:space="preserve">- </w:t>
       </w:r>
-      <w:hyperlink r:id="rId7" w:tooltip="game_over.js" w:history="1">
+      <w:hyperlink r:id="rId8" w:tooltip="game_over.js" w:history="1">
         <w:r>
           <w:rPr>
             <w:rStyle w:val="Hyperlink"/>
@@ -1192,33 +983,11 @@
         </w:rPr>
         <w:t xml:space="preserve">– contains the </w:t>
       </w:r>
-      <w:proofErr w:type="spellStart"/>
-      <w:r>
-        <w:rPr>
-          <w:lang w:val="en-US"/>
-        </w:rPr>
-        <w:t>Game_Over</w:t>
-      </w:r>
-      <w:proofErr w:type="spellEnd"/>
-      <w:r>
-        <w:rPr>
-          <w:lang w:val="en-US"/>
-        </w:rPr>
-        <w:t xml:space="preserve"> Object. </w:t>
-      </w:r>
-      <w:proofErr w:type="gramStart"/>
-      <w:r>
-        <w:rPr>
-          <w:lang w:val="en-US"/>
-        </w:rPr>
-        <w:t>Has functions</w:t>
-      </w:r>
-      <w:proofErr w:type="gramEnd"/>
-      <w:r>
-        <w:rPr>
-          <w:lang w:val="en-US"/>
-        </w:rPr>
-        <w:t>:</w:t>
+      <w:r>
+        <w:rPr>
+          <w:lang w:val="en-US"/>
+        </w:rPr>
+        <w:t>Game_Over Object. Has functions:</w:t>
       </w:r>
     </w:p>
     <w:p>
@@ -1271,21 +1040,11 @@
           <w:lang w:val="en-US"/>
         </w:rPr>
       </w:pPr>
-      <w:proofErr w:type="spellStart"/>
-      <w:proofErr w:type="gramStart"/>
-      <w:r>
-        <w:rPr>
-          <w:lang w:val="en-US"/>
-        </w:rPr>
-        <w:t>startGame</w:t>
-      </w:r>
-      <w:proofErr w:type="spellEnd"/>
-      <w:proofErr w:type="gramEnd"/>
-      <w:r>
-        <w:rPr>
-          <w:lang w:val="en-US"/>
-        </w:rPr>
-        <w:t xml:space="preserve"> – in context of pressing button…</w:t>
+      <w:r>
+        <w:rPr>
+          <w:lang w:val="en-US"/>
+        </w:rPr>
+        <w:t>startGame – in context of pressing button…</w:t>
       </w:r>
     </w:p>
     <w:p>
@@ -1309,7 +1068,7 @@
         </w:rPr>
         <w:t xml:space="preserve">  </w:t>
       </w:r>
-      <w:hyperlink r:id="rId8" w:tooltip="main.js" w:history="1">
+      <w:hyperlink r:id="rId9" w:tooltip="main.js" w:history="1">
         <w:r>
           <w:rPr>
             <w:rStyle w:val="Hyperlink"/>
@@ -1323,30 +1082,13 @@
           <w:b/>
           <w:lang w:val="en-US"/>
         </w:rPr>
-        <w:t xml:space="preserve"> </w:t>
-      </w:r>
-      <w:proofErr w:type="gramStart"/>
-      <w:r>
-        <w:rPr>
-          <w:b/>
-          <w:lang w:val="en-US"/>
-        </w:rPr>
-        <w:t xml:space="preserve">-  </w:t>
-      </w:r>
-      <w:proofErr w:type="spellStart"/>
-      <w:r>
-        <w:rPr>
-          <w:lang w:val="en-US"/>
-        </w:rPr>
-        <w:t>Initilize</w:t>
-      </w:r>
-      <w:proofErr w:type="spellEnd"/>
-      <w:proofErr w:type="gramEnd"/>
-      <w:r>
-        <w:rPr>
-          <w:lang w:val="en-US"/>
-        </w:rPr>
-        <w:t xml:space="preserve"> game engine</w:t>
+        <w:t xml:space="preserve"> -  </w:t>
+      </w:r>
+      <w:r>
+        <w:rPr>
+          <w:lang w:val="en-US"/>
+        </w:rPr>
+        <w:t>Initilize game engine</w:t>
       </w:r>
     </w:p>
     <w:p>
@@ -1362,7 +1104,7 @@
         </w:rPr>
         <w:t xml:space="preserve">- </w:t>
       </w:r>
-      <w:hyperlink r:id="rId9" w:tooltip="menu.js" w:history="1">
+      <w:hyperlink r:id="rId10" w:tooltip="menu.js" w:history="1">
         <w:r>
           <w:rPr>
             <w:rStyle w:val="Hyperlink"/>
@@ -1375,21 +1117,7 @@
         <w:rPr>
           <w:lang w:val="en-US"/>
         </w:rPr>
-        <w:t xml:space="preserve"> </w:t>
-      </w:r>
-      <w:proofErr w:type="gramStart"/>
-      <w:r>
-        <w:rPr>
-          <w:lang w:val="en-US"/>
-        </w:rPr>
-        <w:t>-  initialize</w:t>
-      </w:r>
-      <w:proofErr w:type="gramEnd"/>
-      <w:r>
-        <w:rPr>
-          <w:lang w:val="en-US"/>
-        </w:rPr>
-        <w:t xml:space="preserve"> Start menu. Contains several functions:</w:t>
+        <w:t xml:space="preserve"> -  initialize Start menu. Contains several functions:</w:t>
       </w:r>
     </w:p>
     <w:p>
@@ -1442,14 +1170,12 @@
           <w:lang w:val="en-US"/>
         </w:rPr>
       </w:pPr>
-      <w:proofErr w:type="spellStart"/>
       <w:r>
         <w:rPr>
           <w:lang w:val="en-US"/>
         </w:rPr>
         <w:t>chooseCat</w:t>
       </w:r>
-      <w:proofErr w:type="spellEnd"/>
     </w:p>
     <w:p>
       <w:pPr>
@@ -1463,14 +1189,13 @@
           <w:lang w:val="en-US"/>
         </w:rPr>
       </w:pPr>
-      <w:proofErr w:type="spellStart"/>
-      <w:r>
-        <w:rPr>
-          <w:lang w:val="en-US"/>
-        </w:rPr>
+      <w:r>
+        <w:rPr>
+          <w:lang w:val="en-US"/>
+        </w:rPr>
+        <w:lastRenderedPageBreak/>
         <w:t>choosePig</w:t>
       </w:r>
-      <w:proofErr w:type="spellEnd"/>
     </w:p>
     <w:p>
       <w:pPr>
@@ -1484,14 +1209,12 @@
           <w:lang w:val="en-US"/>
         </w:rPr>
       </w:pPr>
-      <w:proofErr w:type="spellStart"/>
       <w:r>
         <w:rPr>
           <w:lang w:val="en-US"/>
         </w:rPr>
         <w:t>chooseDude</w:t>
       </w:r>
-      <w:proofErr w:type="spellEnd"/>
     </w:p>
     <w:p>
       <w:pPr>
@@ -1505,14 +1228,12 @@
           <w:lang w:val="en-US"/>
         </w:rPr>
       </w:pPr>
-      <w:proofErr w:type="spellStart"/>
       <w:r>
         <w:rPr>
           <w:lang w:val="en-US"/>
         </w:rPr>
         <w:t>startGame</w:t>
       </w:r>
-      <w:proofErr w:type="spellEnd"/>
     </w:p>
     <w:p>
       <w:pPr>
@@ -1525,10 +1246,9 @@
         <w:rPr>
           <w:lang w:val="en-US"/>
         </w:rPr>
-        <w:lastRenderedPageBreak/>
         <w:t xml:space="preserve">- </w:t>
       </w:r>
-      <w:hyperlink r:id="rId10" w:tooltip="svg_drawer.js" w:history="1">
+      <w:hyperlink r:id="rId11" w:tooltip="svg_drawer.js" w:history="1">
         <w:r>
           <w:rPr>
             <w:rStyle w:val="Hyperlink"/>
@@ -1554,7 +1274,7 @@
 </file>
 
 <file path=word/numbering.xml><?xml version="1.0" encoding="utf-8"?>
-<w:numbering xmlns:ve="http://schemas.openxmlformats.org/markup-compatibility/2006" xmlns:o="urn:schemas-microsoft-com:office:office" xmlns:r="http://schemas.openxmlformats.org/officeDocument/2006/relationships" xmlns:m="http://schemas.openxmlformats.org/officeDocument/2006/math" xmlns:v="urn:schemas-microsoft-com:vml" xmlns:wp="http://schemas.openxmlformats.org/drawingml/2006/wordprocessingDrawing" xmlns:w10="urn:schemas-microsoft-com:office:word" xmlns:w="http://schemas.openxmlformats.org/wordprocessingml/2006/main" xmlns:wne="http://schemas.microsoft.com/office/word/2006/wordml">
+<w:numbering xmlns:wpc="http://schemas.microsoft.com/office/word/2010/wordprocessingCanvas" xmlns:mc="http://schemas.openxmlformats.org/markup-compatibility/2006" xmlns:o="urn:schemas-microsoft-com:office:office" xmlns:r="http://schemas.openxmlformats.org/officeDocument/2006/relationships" xmlns:m="http://schemas.openxmlformats.org/officeDocument/2006/math" xmlns:v="urn:schemas-microsoft-com:vml" xmlns:wp14="http://schemas.microsoft.com/office/word/2010/wordprocessingDrawing" xmlns:wp="http://schemas.openxmlformats.org/drawingml/2006/wordprocessingDrawing" xmlns:w10="urn:schemas-microsoft-com:office:word" xmlns:w="http://schemas.openxmlformats.org/wordprocessingml/2006/main" xmlns:w14="http://schemas.microsoft.com/office/word/2010/wordml" xmlns:wpg="http://schemas.microsoft.com/office/word/2010/wordprocessingGroup" xmlns:wpi="http://schemas.microsoft.com/office/word/2010/wordprocessingInk" xmlns:wne="http://schemas.microsoft.com/office/word/2006/wordml" xmlns:wps="http://schemas.microsoft.com/office/word/2010/wordprocessingShape" mc:Ignorable="w14 wp14">
   <w:abstractNum w:abstractNumId="0">
     <w:nsid w:val="084F763D"/>
     <w:multiLevelType w:val="hybridMultilevel"/>
@@ -2484,7 +2204,7 @@
 </file>
 
 <file path=word/styles.xml><?xml version="1.0" encoding="utf-8"?>
-<w:styles xmlns:r="http://schemas.openxmlformats.org/officeDocument/2006/relationships" xmlns:w="http://schemas.openxmlformats.org/wordprocessingml/2006/main">
+<w:styles xmlns:mc="http://schemas.openxmlformats.org/markup-compatibility/2006" xmlns:r="http://schemas.openxmlformats.org/officeDocument/2006/relationships" xmlns:w="http://schemas.openxmlformats.org/wordprocessingml/2006/main" xmlns:w14="http://schemas.microsoft.com/office/word/2010/wordml" mc:Ignorable="w14">
   <w:docDefaults>
     <w:rPrDefault>
       <w:rPr>
@@ -2696,6 +2416,7 @@
   <w:style w:type="character" w:default="1" w:styleId="DefaultParagraphFont">
     <w:name w:val="Default Paragraph Font"/>
     <w:uiPriority w:val="1"/>
+    <w:semiHidden/>
     <w:unhideWhenUsed/>
   </w:style>
   <w:style w:type="table" w:default="1" w:styleId="TableNormal">
@@ -2703,7 +2424,6 @@
     <w:uiPriority w:val="99"/>
     <w:semiHidden/>
     <w:unhideWhenUsed/>
-    <w:qFormat/>
     <w:tblPr>
       <w:tblInd w:w="0" w:type="dxa"/>
       <w:tblCellMar>
@@ -2940,6 +2660,196 @@
       <w:color w:val="0000FF" w:themeColor="hyperlink"/>
       <w:u w:val="single"/>
     </w:rPr>
+  </w:style>
+</w:styles>
+</file>
+
+<file path=word/stylesWithEffects.xml><?xml version="1.0" encoding="utf-8"?>
+<w:styles xmlns:wpc="http://schemas.microsoft.com/office/word/2010/wordprocessingCanvas" xmlns:mc="http://schemas.openxmlformats.org/markup-compatibility/2006" xmlns:o="urn:schemas-microsoft-com:office:office" xmlns:r="http://schemas.openxmlformats.org/officeDocument/2006/relationships" xmlns:m="http://schemas.openxmlformats.org/officeDocument/2006/math" xmlns:v="urn:schemas-microsoft-com:vml" xmlns:wp14="http://schemas.microsoft.com/office/word/2010/wordprocessingDrawing" xmlns:wp="http://schemas.openxmlformats.org/drawingml/2006/wordprocessingDrawing" xmlns:w10="urn:schemas-microsoft-com:office:word" xmlns:w="http://schemas.openxmlformats.org/wordprocessingml/2006/main" xmlns:w14="http://schemas.microsoft.com/office/word/2010/wordml" xmlns:wpg="http://schemas.microsoft.com/office/word/2010/wordprocessingGroup" xmlns:wpi="http://schemas.microsoft.com/office/word/2010/wordprocessingInk" xmlns:wne="http://schemas.microsoft.com/office/word/2006/wordml" xmlns:wps="http://schemas.microsoft.com/office/word/2010/wordprocessingShape" mc:Ignorable="w14 wp14">
+  <w:docDefaults>
+    <w:rPrDefault>
+      <w:rPr>
+        <w:rFonts w:asciiTheme="minorHAnsi" w:eastAsiaTheme="minorEastAsia" w:hAnsiTheme="minorHAnsi" w:cstheme="minorBidi"/>
+        <w:sz w:val="22"/>
+        <w:szCs w:val="22"/>
+        <w:lang w:val="bg-BG" w:eastAsia="bg-BG" w:bidi="ar-SA"/>
+      </w:rPr>
+    </w:rPrDefault>
+    <w:pPrDefault>
+      <w:pPr>
+        <w:spacing w:after="200" w:line="276" w:lineRule="auto"/>
+      </w:pPr>
+    </w:pPrDefault>
+  </w:docDefaults>
+  <w:latentStyles w:defLockedState="0" w:defUIPriority="99" w:defSemiHidden="1" w:defUnhideWhenUsed="1" w:defQFormat="0" w:count="267">
+    <w:lsdException w:name="Normal" w:semiHidden="0" w:uiPriority="0" w:unhideWhenUsed="0" w:qFormat="1"/>
+    <w:lsdException w:name="heading 1" w:semiHidden="0" w:uiPriority="9" w:unhideWhenUsed="0" w:qFormat="1"/>
+    <w:lsdException w:name="heading 2" w:uiPriority="9" w:qFormat="1"/>
+    <w:lsdException w:name="heading 3" w:uiPriority="9" w:qFormat="1"/>
+    <w:lsdException w:name="heading 4" w:uiPriority="9" w:qFormat="1"/>
+    <w:lsdException w:name="heading 5" w:uiPriority="9" w:qFormat="1"/>
+    <w:lsdException w:name="heading 6" w:uiPriority="9" w:qFormat="1"/>
+    <w:lsdException w:name="heading 7" w:uiPriority="9" w:qFormat="1"/>
+    <w:lsdException w:name="heading 8" w:uiPriority="9" w:qFormat="1"/>
+    <w:lsdException w:name="heading 9" w:uiPriority="9" w:qFormat="1"/>
+    <w:lsdException w:name="toc 1" w:uiPriority="39"/>
+    <w:lsdException w:name="toc 2" w:uiPriority="39"/>
+    <w:lsdException w:name="toc 3" w:uiPriority="39"/>
+    <w:lsdException w:name="toc 4" w:uiPriority="39"/>
+    <w:lsdException w:name="toc 5" w:uiPriority="39"/>
+    <w:lsdException w:name="toc 6" w:uiPriority="39"/>
+    <w:lsdException w:name="toc 7" w:uiPriority="39"/>
+    <w:lsdException w:name="toc 8" w:uiPriority="39"/>
+    <w:lsdException w:name="toc 9" w:uiPriority="39"/>
+    <w:lsdException w:name="caption" w:uiPriority="35" w:qFormat="1"/>
+    <w:lsdException w:name="Title" w:semiHidden="0" w:uiPriority="10" w:unhideWhenUsed="0" w:qFormat="1"/>
+    <w:lsdException w:name="Default Paragraph Font" w:uiPriority="1"/>
+    <w:lsdException w:name="Subtitle" w:semiHidden="0" w:uiPriority="11" w:unhideWhenUsed="0" w:qFormat="1"/>
+    <w:lsdException w:name="Strong" w:semiHidden="0" w:uiPriority="22" w:unhideWhenUsed="0" w:qFormat="1"/>
+    <w:lsdException w:name="Emphasis" w:semiHidden="0" w:uiPriority="20" w:unhideWhenUsed="0" w:qFormat="1"/>
+    <w:lsdException w:name="Table Grid" w:semiHidden="0" w:uiPriority="59" w:unhideWhenUsed="0"/>
+    <w:lsdException w:name="Placeholder Text" w:unhideWhenUsed="0"/>
+    <w:lsdException w:name="No Spacing" w:semiHidden="0" w:uiPriority="1" w:unhideWhenUsed="0" w:qFormat="1"/>
+    <w:lsdException w:name="Light Shading" w:semiHidden="0" w:uiPriority="60" w:unhideWhenUsed="0"/>
+    <w:lsdException w:name="Light List" w:semiHidden="0" w:uiPriority="61" w:unhideWhenUsed="0"/>
+    <w:lsdException w:name="Light Grid" w:semiHidden="0" w:uiPriority="62" w:unhideWhenUsed="0"/>
+    <w:lsdException w:name="Medium Shading 1" w:semiHidden="0" w:uiPriority="63" w:unhideWhenUsed="0"/>
+    <w:lsdException w:name="Medium Shading 2" w:semiHidden="0" w:uiPriority="64" w:unhideWhenUsed="0"/>
+    <w:lsdException w:name="Medium List 1" w:semiHidden="0" w:uiPriority="65" w:unhideWhenUsed="0"/>
+    <w:lsdException w:name="Medium List 2" w:semiHidden="0" w:uiPriority="66" w:unhideWhenUsed="0"/>
+    <w:lsdException w:name="Medium Grid 1" w:semiHidden="0" w:uiPriority="67" w:unhideWhenUsed="0"/>
+    <w:lsdException w:name="Medium Grid 2" w:semiHidden="0" w:uiPriority="68" w:unhideWhenUsed="0"/>
+    <w:lsdException w:name="Medium Grid 3" w:semiHidden="0" w:uiPriority="69" w:unhideWhenUsed="0"/>
+    <w:lsdException w:name="Dark List" w:semiHidden="0" w:uiPriority="70" w:unhideWhenUsed="0"/>
+    <w:lsdException w:name="Colorful Shading" w:semiHidden="0" w:uiPriority="71" w:unhideWhenUsed="0"/>
+    <w:lsdException w:name="Colorful List" w:semiHidden="0" w:uiPriority="72" w:unhideWhenUsed="0"/>
+    <w:lsdException w:name="Colorful Grid" w:semiHidden="0" w:uiPriority="73" w:unhideWhenUsed="0"/>
+    <w:lsdException w:name="Light Shading Accent 1" w:semiHidden="0" w:uiPriority="60" w:unhideWhenUsed="0"/>
+    <w:lsdException w:name="Light List Accent 1" w:semiHidden="0" w:uiPriority="61" w:unhideWhenUsed="0"/>
+    <w:lsdException w:name="Light Grid Accent 1" w:semiHidden="0" w:uiPriority="62" w:unhideWhenUsed="0"/>
+    <w:lsdException w:name="Medium Shading 1 Accent 1" w:semiHidden="0" w:uiPriority="63" w:unhideWhenUsed="0"/>
+    <w:lsdException w:name="Medium Shading 2 Accent 1" w:semiHidden="0" w:uiPriority="64" w:unhideWhenUsed="0"/>
+    <w:lsdException w:name="Medium List 1 Accent 1" w:semiHidden="0" w:uiPriority="65" w:unhideWhenUsed="0"/>
+    <w:lsdException w:name="Revision" w:unhideWhenUsed="0"/>
+    <w:lsdException w:name="List Paragraph" w:semiHidden="0" w:uiPriority="34" w:unhideWhenUsed="0" w:qFormat="1"/>
+    <w:lsdException w:name="Quote" w:semiHidden="0" w:uiPriority="29" w:unhideWhenUsed="0" w:qFormat="1"/>
+    <w:lsdException w:name="Intense Quote" w:semiHidden="0" w:uiPriority="30" w:unhideWhenUsed="0" w:qFormat="1"/>
+    <w:lsdException w:name="Medium List 2 Accent 1" w:semiHidden="0" w:uiPriority="66" w:unhideWhenUsed="0"/>
+    <w:lsdException w:name="Medium Grid 1 Accent 1" w:semiHidden="0" w:uiPriority="67" w:unhideWhenUsed="0"/>
+    <w:lsdException w:name="Medium Grid 2 Accent 1" w:semiHidden="0" w:uiPriority="68" w:unhideWhenUsed="0"/>
+    <w:lsdException w:name="Medium Grid 3 Accent 1" w:semiHidden="0" w:uiPriority="69" w:unhideWhenUsed="0"/>
+    <w:lsdException w:name="Dark List Accent 1" w:semiHidden="0" w:uiPriority="70" w:unhideWhenUsed="0"/>
+    <w:lsdException w:name="Colorful Shading Accent 1" w:semiHidden="0" w:uiPriority="71" w:unhideWhenUsed="0"/>
+    <w:lsdException w:name="Colorful List Accent 1" w:semiHidden="0" w:uiPriority="72" w:unhideWhenUsed="0"/>
+    <w:lsdException w:name="Colorful Grid Accent 1" w:semiHidden="0" w:uiPriority="73" w:unhideWhenUsed="0"/>
+    <w:lsdException w:name="Light Shading Accent 2" w:semiHidden="0" w:uiPriority="60" w:unhideWhenUsed="0"/>
+    <w:lsdException w:name="Light List Accent 2" w:semiHidden="0" w:uiPriority="61" w:unhideWhenUsed="0"/>
+    <w:lsdException w:name="Light Grid Accent 2" w:semiHidden="0" w:uiPriority="62" w:unhideWhenUsed="0"/>
+    <w:lsdException w:name="Medium Shading 1 Accent 2" w:semiHidden="0" w:uiPriority="63" w:unhideWhenUsed="0"/>
+    <w:lsdException w:name="Medium Shading 2 Accent 2" w:semiHidden="0" w:uiPriority="64" w:unhideWhenUsed="0"/>
+    <w:lsdException w:name="Medium List 1 Accent 2" w:semiHidden="0" w:uiPriority="65" w:unhideWhenUsed="0"/>
+    <w:lsdException w:name="Medium List 2 Accent 2" w:semiHidden="0" w:uiPriority="66" w:unhideWhenUsed="0"/>
+    <w:lsdException w:name="Medium Grid 1 Accent 2" w:semiHidden="0" w:uiPriority="67" w:unhideWhenUsed="0"/>
+    <w:lsdException w:name="Medium Grid 2 Accent 2" w:semiHidden="0" w:uiPriority="68" w:unhideWhenUsed="0"/>
+    <w:lsdException w:name="Medium Grid 3 Accent 2" w:semiHidden="0" w:uiPriority="69" w:unhideWhenUsed="0"/>
+    <w:lsdException w:name="Dark List Accent 2" w:semiHidden="0" w:uiPriority="70" w:unhideWhenUsed="0"/>
+    <w:lsdException w:name="Colorful Shading Accent 2" w:semiHidden="0" w:uiPriority="71" w:unhideWhenUsed="0"/>
+    <w:lsdException w:name="Colorful List Accent 2" w:semiHidden="0" w:uiPriority="72" w:unhideWhenUsed="0"/>
+    <w:lsdException w:name="Colorful Grid Accent 2" w:semiHidden="0" w:uiPriority="73" w:unhideWhenUsed="0"/>
+    <w:lsdException w:name="Light Shading Accent 3" w:semiHidden="0" w:uiPriority="60" w:unhideWhenUsed="0"/>
+    <w:lsdException w:name="Light List Accent 3" w:semiHidden="0" w:uiPriority="61" w:unhideWhenUsed="0"/>
+    <w:lsdException w:name="Light Grid Accent 3" w:semiHidden="0" w:uiPriority="62" w:unhideWhenUsed="0"/>
+    <w:lsdException w:name="Medium Shading 1 Accent 3" w:semiHidden="0" w:uiPriority="63" w:unhideWhenUsed="0"/>
+    <w:lsdException w:name="Medium Shading 2 Accent 3" w:semiHidden="0" w:uiPriority="64" w:unhideWhenUsed="0"/>
+    <w:lsdException w:name="Medium List 1 Accent 3" w:semiHidden="0" w:uiPriority="65" w:unhideWhenUsed="0"/>
+    <w:lsdException w:name="Medium List 2 Accent 3" w:semiHidden="0" w:uiPriority="66" w:unhideWhenUsed="0"/>
+    <w:lsdException w:name="Medium Grid 1 Accent 3" w:semiHidden="0" w:uiPriority="67" w:unhideWhenUsed="0"/>
+    <w:lsdException w:name="Medium Grid 2 Accent 3" w:semiHidden="0" w:uiPriority="68" w:unhideWhenUsed="0"/>
+    <w:lsdException w:name="Medium Grid 3 Accent 3" w:semiHidden="0" w:uiPriority="69" w:unhideWhenUsed="0"/>
+    <w:lsdException w:name="Dark List Accent 3" w:semiHidden="0" w:uiPriority="70" w:unhideWhenUsed="0"/>
+    <w:lsdException w:name="Colorful Shading Accent 3" w:semiHidden="0" w:uiPriority="71" w:unhideWhenUsed="0"/>
+    <w:lsdException w:name="Colorful List Accent 3" w:semiHidden="0" w:uiPriority="72" w:unhideWhenUsed="0"/>
+    <w:lsdException w:name="Colorful Grid Accent 3" w:semiHidden="0" w:uiPriority="73" w:unhideWhenUsed="0"/>
+    <w:lsdException w:name="Light Shading Accent 4" w:semiHidden="0" w:uiPriority="60" w:unhideWhenUsed="0"/>
+    <w:lsdException w:name="Light List Accent 4" w:semiHidden="0" w:uiPriority="61" w:unhideWhenUsed="0"/>
+    <w:lsdException w:name="Light Grid Accent 4" w:semiHidden="0" w:uiPriority="62" w:unhideWhenUsed="0"/>
+    <w:lsdException w:name="Medium Shading 1 Accent 4" w:semiHidden="0" w:uiPriority="63" w:unhideWhenUsed="0"/>
+    <w:lsdException w:name="Medium Shading 2 Accent 4" w:semiHidden="0" w:uiPriority="64" w:unhideWhenUsed="0"/>
+    <w:lsdException w:name="Medium List 1 Accent 4" w:semiHidden="0" w:uiPriority="65" w:unhideWhenUsed="0"/>
+    <w:lsdException w:name="Medium List 2 Accent 4" w:semiHidden="0" w:uiPriority="66" w:unhideWhenUsed="0"/>
+    <w:lsdException w:name="Medium Grid 1 Accent 4" w:semiHidden="0" w:uiPriority="67" w:unhideWhenUsed="0"/>
+    <w:lsdException w:name="Medium Grid 2 Accent 4" w:semiHidden="0" w:uiPriority="68" w:unhideWhenUsed="0"/>
+    <w:lsdException w:name="Medium Grid 3 Accent 4" w:semiHidden="0" w:uiPriority="69" w:unhideWhenUsed="0"/>
+    <w:lsdException w:name="Dark List Accent 4" w:semiHidden="0" w:uiPriority="70" w:unhideWhenUsed="0"/>
+    <w:lsdException w:name="Colorful Shading Accent 4" w:semiHidden="0" w:uiPriority="71" w:unhideWhenUsed="0"/>
+    <w:lsdException w:name="Colorful List Accent 4" w:semiHidden="0" w:uiPriority="72" w:unhideWhenUsed="0"/>
+    <w:lsdException w:name="Colorful Grid Accent 4" w:semiHidden="0" w:uiPriority="73" w:unhideWhenUsed="0"/>
+    <w:lsdException w:name="Light Shading Accent 5" w:semiHidden="0" w:uiPriority="60" w:unhideWhenUsed="0"/>
+    <w:lsdException w:name="Light List Accent 5" w:semiHidden="0" w:uiPriority="61" w:unhideWhenUsed="0"/>
+    <w:lsdException w:name="Light Grid Accent 5" w:semiHidden="0" w:uiPriority="62" w:unhideWhenUsed="0"/>
+    <w:lsdException w:name="Medium Shading 1 Accent 5" w:semiHidden="0" w:uiPriority="63" w:unhideWhenUsed="0"/>
+    <w:lsdException w:name="Medium Shading 2 Accent 5" w:semiHidden="0" w:uiPriority="64" w:unhideWhenUsed="0"/>
+    <w:lsdException w:name="Medium List 1 Accent 5" w:semiHidden="0" w:uiPriority="65" w:unhideWhenUsed="0"/>
+    <w:lsdException w:name="Medium List 2 Accent 5" w:semiHidden="0" w:uiPriority="66" w:unhideWhenUsed="0"/>
+    <w:lsdException w:name="Medium Grid 1 Accent 5" w:semiHidden="0" w:uiPriority="67" w:unhideWhenUsed="0"/>
+    <w:lsdException w:name="Medium Grid 2 Accent 5" w:semiHidden="0" w:uiPriority="68" w:unhideWhenUsed="0"/>
+    <w:lsdException w:name="Medium Grid 3 Accent 5" w:semiHidden="0" w:uiPriority="69" w:unhideWhenUsed="0"/>
+    <w:lsdException w:name="Dark List Accent 5" w:semiHidden="0" w:uiPriority="70" w:unhideWhenUsed="0"/>
+    <w:lsdException w:name="Colorful Shading Accent 5" w:semiHidden="0" w:uiPriority="71" w:unhideWhenUsed="0"/>
+    <w:lsdException w:name="Colorful List Accent 5" w:semiHidden="0" w:uiPriority="72" w:unhideWhenUsed="0"/>
+    <w:lsdException w:name="Colorful Grid Accent 5" w:semiHidden="0" w:uiPriority="73" w:unhideWhenUsed="0"/>
+    <w:lsdException w:name="Light Shading Accent 6" w:semiHidden="0" w:uiPriority="60" w:unhideWhenUsed="0"/>
+    <w:lsdException w:name="Light List Accent 6" w:semiHidden="0" w:uiPriority="61" w:unhideWhenUsed="0"/>
+    <w:lsdException w:name="Light Grid Accent 6" w:semiHidden="0" w:uiPriority="62" w:unhideWhenUsed="0"/>
+    <w:lsdException w:name="Medium Shading 1 Accent 6" w:semiHidden="0" w:uiPriority="63" w:unhideWhenUsed="0"/>
+    <w:lsdException w:name="Medium Shading 2 Accent 6" w:semiHidden="0" w:uiPriority="64" w:unhideWhenUsed="0"/>
+    <w:lsdException w:name="Medium List 1 Accent 6" w:semiHidden="0" w:uiPriority="65" w:unhideWhenUsed="0"/>
+    <w:lsdException w:name="Medium List 2 Accent 6" w:semiHidden="0" w:uiPriority="66" w:unhideWhenUsed="0"/>
+    <w:lsdException w:name="Medium Grid 1 Accent 6" w:semiHidden="0" w:uiPriority="67" w:unhideWhenUsed="0"/>
+    <w:lsdException w:name="Medium Grid 2 Accent 6" w:semiHidden="0" w:uiPriority="68" w:unhideWhenUsed="0"/>
+    <w:lsdException w:name="Medium Grid 3 Accent 6" w:semiHidden="0" w:uiPriority="69" w:unhideWhenUsed="0"/>
+    <w:lsdException w:name="Dark List Accent 6" w:semiHidden="0" w:uiPriority="70" w:unhideWhenUsed="0"/>
+    <w:lsdException w:name="Colorful Shading Accent 6" w:semiHidden="0" w:uiPriority="71" w:unhideWhenUsed="0"/>
+    <w:lsdException w:name="Colorful List Accent 6" w:semiHidden="0" w:uiPriority="72" w:unhideWhenUsed="0"/>
+    <w:lsdException w:name="Colorful Grid Accent 6" w:semiHidden="0" w:uiPriority="73" w:unhideWhenUsed="0"/>
+    <w:lsdException w:name="Subtle Emphasis" w:semiHidden="0" w:uiPriority="19" w:unhideWhenUsed="0" w:qFormat="1"/>
+    <w:lsdException w:name="Intense Emphasis" w:semiHidden="0" w:uiPriority="21" w:unhideWhenUsed="0" w:qFormat="1"/>
+    <w:lsdException w:name="Subtle Reference" w:semiHidden="0" w:uiPriority="31" w:unhideWhenUsed="0" w:qFormat="1"/>
+    <w:lsdException w:name="Intense Reference" w:semiHidden="0" w:uiPriority="32" w:unhideWhenUsed="0" w:qFormat="1"/>
+    <w:lsdException w:name="Book Title" w:semiHidden="0" w:uiPriority="33" w:unhideWhenUsed="0" w:qFormat="1"/>
+    <w:lsdException w:name="Bibliography" w:uiPriority="37"/>
+    <w:lsdException w:name="TOC Heading" w:uiPriority="39" w:qFormat="1"/>
+  </w:latentStyles>
+  <w:style w:type="paragraph" w:default="1" w:styleId="Normal">
+    <w:name w:val="Normal"/>
+    <w:qFormat/>
+  </w:style>
+  <w:style w:type="character" w:default="1" w:styleId="DefaultParagraphFont">
+    <w:name w:val="Default Paragraph Font"/>
+    <w:uiPriority w:val="1"/>
+    <w:semiHidden/>
+    <w:unhideWhenUsed/>
+  </w:style>
+  <w:style w:type="table" w:default="1" w:styleId="TableNormal">
+    <w:name w:val="Normal Table"/>
+    <w:uiPriority w:val="99"/>
+    <w:semiHidden/>
+    <w:unhideWhenUsed/>
+    <w:tblPr>
+      <w:tblInd w:w="0" w:type="dxa"/>
+      <w:tblCellMar>
+        <w:top w:w="0" w:type="dxa"/>
+        <w:left w:w="108" w:type="dxa"/>
+        <w:bottom w:w="0" w:type="dxa"/>
+        <w:right w:w="108" w:type="dxa"/>
+      </w:tblCellMar>
+    </w:tblPr>
+  </w:style>
+  <w:style w:type="numbering" w:default="1" w:styleId="NoList">
+    <w:name w:val="No List"/>
+    <w:uiPriority w:val="99"/>
+    <w:semiHidden/>
+    <w:unhideWhenUsed/>
   </w:style>
 </w:styles>
 </file>

</xml_diff>